<commit_message>
Update, all hypothesis written for tests
</commit_message>
<xml_diff>
--- a/CR-28-octobre.docx
+++ b/CR-28-octobre.docx
@@ -365,14 +365,65 @@
           <w:rFonts w:eastAsiaTheme="minorEastAsia"/>
           <w:i/>
         </w:rPr>
-        <w:t>Si les moyennes sont différentes</w:t>
-      </w:r>
+        <w:t xml:space="preserve">Si </w:t>
+      </w:r>
+      <w:proofErr w:type="gramStart"/>
       <w:r>
         <w:rPr>
           <w:rFonts w:eastAsiaTheme="minorEastAsia"/>
           <w:i/>
         </w:rPr>
-        <w:t xml:space="preserve"> avec une p-value &lt;0.05 (5% que ce soit faux), alors on peut conclure qu’il y a bien une différence sur les moyennes. On conclut aussi sur le fait qu’il y en </w:t>
+        <w:t xml:space="preserve">la </w:t>
+      </w:r>
+      <w:r>
+        <w:rPr>
+          <w:rFonts w:eastAsiaTheme="minorEastAsia"/>
+          <w:i/>
+        </w:rPr>
+        <w:t xml:space="preserve"> p</w:t>
+      </w:r>
+      <w:proofErr w:type="gramEnd"/>
+      <w:r>
+        <w:rPr>
+          <w:rFonts w:eastAsiaTheme="minorEastAsia"/>
+          <w:i/>
+        </w:rPr>
+        <w:t xml:space="preserve">-value </w:t>
+      </w:r>
+      <w:r>
+        <w:rPr>
+          <w:rFonts w:eastAsiaTheme="minorEastAsia"/>
+          <w:i/>
+        </w:rPr>
+        <w:t>&gt;</w:t>
+      </w:r>
+      <w:r>
+        <w:rPr>
+          <w:rFonts w:eastAsiaTheme="minorEastAsia"/>
+          <w:i/>
+        </w:rPr>
+        <w:t>0.05 (</w:t>
+      </w:r>
+      <w:r>
+        <w:rPr>
+          <w:rFonts w:eastAsiaTheme="minorEastAsia"/>
+          <w:i/>
+        </w:rPr>
+        <w:t>&gt;</w:t>
+      </w:r>
+      <w:r>
+        <w:rPr>
+          <w:rFonts w:eastAsiaTheme="minorEastAsia"/>
+          <w:i/>
+        </w:rPr>
+        <w:t>5</w:t>
+      </w:r>
+      <w:r>
+        <w:rPr>
+          <w:rFonts w:eastAsiaTheme="minorEastAsia"/>
+          <w:i/>
+        </w:rPr>
+        <w:t xml:space="preserve">% que ce soit faux), alors on peut conclure qu’il y a bien une différence sur les moyennes. On conclut aussi sur le fait qu’il y en </w:t>
       </w:r>
       <w:proofErr w:type="gramStart"/>
       <w:r>
@@ -626,10 +677,369 @@
           <w:i/>
         </w:rPr>
       </w:pPr>
-      <w:bookmarkStart w:id="0" w:name="_GoBack"/>
-      <w:bookmarkEnd w:id="0"/>
-    </w:p>
-    <w:p/>
+    </w:p>
+    <w:p>
+      <w:pPr>
+        <w:rPr>
+          <w:b/>
+          <w:color w:val="FF0000"/>
+        </w:rPr>
+      </w:pPr>
+      <w:r>
+        <w:rPr>
+          <w:b/>
+          <w:color w:val="FF0000"/>
+        </w:rPr>
+        <w:t>(</w:t>
+      </w:r>
+      <w:r>
+        <w:rPr>
+          <w:b/>
+          <w:color w:val="FF0000"/>
+        </w:rPr>
+        <w:t>Test du khi 2 sur un tableau de contingence (variable = [</w:t>
+      </w:r>
+      <w:proofErr w:type="spellStart"/>
+      <w:proofErr w:type="gramStart"/>
+      <w:r>
+        <w:rPr>
+          <w:b/>
+          <w:color w:val="FF0000"/>
+        </w:rPr>
+        <w:t>pensé,réel</w:t>
+      </w:r>
+      <w:proofErr w:type="spellEnd"/>
+      <w:proofErr w:type="gramEnd"/>
+      <w:r>
+        <w:rPr>
+          <w:b/>
+          <w:color w:val="FF0000"/>
+        </w:rPr>
+        <w:t xml:space="preserve">]) </w:t>
+      </w:r>
+      <w:r>
+        <w:rPr>
+          <w:b/>
+          <w:color w:val="FF0000"/>
+        </w:rPr>
+        <w:sym w:font="Wingdings" w:char="F0E0"/>
+      </w:r>
+      <w:r>
+        <w:rPr>
+          <w:b/>
+          <w:color w:val="FF0000"/>
+        </w:rPr>
+        <w:t xml:space="preserve"> Donne l</w:t>
+      </w:r>
+      <w:r>
+        <w:rPr>
+          <w:b/>
+          <w:color w:val="FF0000"/>
+        </w:rPr>
+        <w:t>a dépendance</w:t>
+      </w:r>
+      <w:r>
+        <w:rPr>
+          <w:b/>
+          <w:color w:val="FF0000"/>
+        </w:rPr>
+        <w:t xml:space="preserve"> des variables</w:t>
+      </w:r>
+      <w:r>
+        <w:rPr>
+          <w:b/>
+          <w:color w:val="FF0000"/>
+        </w:rPr>
+        <w:t>)</w:t>
+      </w:r>
+    </w:p>
+    <w:tbl>
+      <w:tblPr>
+        <w:tblStyle w:val="GridTable5Dark-Accent1"/>
+        <w:tblW w:w="0" w:type="auto"/>
+        <w:tblLook w:val="04A0" w:firstRow="1" w:lastRow="0" w:firstColumn="1" w:lastColumn="0" w:noHBand="0" w:noVBand="1"/>
+      </w:tblPr>
+      <w:tblGrid>
+        <w:gridCol w:w="2236"/>
+        <w:gridCol w:w="2236"/>
+        <w:gridCol w:w="2236"/>
+        <w:gridCol w:w="2237"/>
+      </w:tblGrid>
+      <w:tr>
+        <w:trPr>
+          <w:cnfStyle w:val="100000000000" w:firstRow="1" w:lastRow="0" w:firstColumn="0" w:lastColumn="0" w:oddVBand="0" w:evenVBand="0" w:oddHBand="0" w:evenHBand="0" w:firstRowFirstColumn="0" w:firstRowLastColumn="0" w:lastRowFirstColumn="0" w:lastRowLastColumn="0"/>
+          <w:trHeight w:val="319"/>
+        </w:trPr>
+        <w:tc>
+          <w:tcPr>
+            <w:cnfStyle w:val="001000000000" w:firstRow="0" w:lastRow="0" w:firstColumn="1" w:lastColumn="0" w:oddVBand="0" w:evenVBand="0" w:oddHBand="0" w:evenHBand="0" w:firstRowFirstColumn="0" w:firstRowLastColumn="0" w:lastRowFirstColumn="0" w:lastRowLastColumn="0"/>
+            <w:tcW w:w="2236" w:type="dxa"/>
+          </w:tcPr>
+          <w:p>
+            <w:pPr>
+              <w:rPr>
+                <w:b w:val="0"/>
+              </w:rPr>
+            </w:pPr>
+          </w:p>
+        </w:tc>
+        <w:tc>
+          <w:tcPr>
+            <w:tcW w:w="6709" w:type="dxa"/>
+            <w:gridSpan w:val="3"/>
+          </w:tcPr>
+          <w:p>
+            <w:pPr>
+              <w:jc w:val="center"/>
+              <w:cnfStyle w:val="100000000000" w:firstRow="1" w:lastRow="0" w:firstColumn="0" w:lastColumn="0" w:oddVBand="0" w:evenVBand="0" w:oddHBand="0" w:evenHBand="0" w:firstRowFirstColumn="0" w:firstRowLastColumn="0" w:lastRowFirstColumn="0" w:lastRowLastColumn="0"/>
+              <w:rPr>
+                <w:b w:val="0"/>
+              </w:rPr>
+            </w:pPr>
+            <w:r>
+              <w:rPr>
+                <w:b w:val="0"/>
+              </w:rPr>
+              <w:t>Pensé</w:t>
+            </w:r>
+          </w:p>
+        </w:tc>
+      </w:tr>
+      <w:tr>
+        <w:trPr>
+          <w:cnfStyle w:val="000000100000" w:firstRow="0" w:lastRow="0" w:firstColumn="0" w:lastColumn="0" w:oddVBand="0" w:evenVBand="0" w:oddHBand="1" w:evenHBand="0" w:firstRowFirstColumn="0" w:firstRowLastColumn="0" w:lastRowFirstColumn="0" w:lastRowLastColumn="0"/>
+          <w:trHeight w:val="319"/>
+        </w:trPr>
+        <w:tc>
+          <w:tcPr>
+            <w:cnfStyle w:val="001000000000" w:firstRow="0" w:lastRow="0" w:firstColumn="1" w:lastColumn="0" w:oddVBand="0" w:evenVBand="0" w:oddHBand="0" w:evenHBand="0" w:firstRowFirstColumn="0" w:firstRowLastColumn="0" w:lastRowFirstColumn="0" w:lastRowLastColumn="0"/>
+            <w:tcW w:w="2236" w:type="dxa"/>
+            <w:vMerge w:val="restart"/>
+            <w:vAlign w:val="center"/>
+          </w:tcPr>
+          <w:p>
+            <w:pPr>
+              <w:jc w:val="center"/>
+              <w:rPr>
+                <w:b w:val="0"/>
+              </w:rPr>
+            </w:pPr>
+            <w:r>
+              <w:rPr>
+                <w:b w:val="0"/>
+              </w:rPr>
+              <w:t>Réel</w:t>
+            </w:r>
+          </w:p>
+        </w:tc>
+        <w:tc>
+          <w:tcPr>
+            <w:tcW w:w="2236" w:type="dxa"/>
+          </w:tcPr>
+          <w:p>
+            <w:pPr>
+              <w:jc w:val="center"/>
+              <w:cnfStyle w:val="000000100000" w:firstRow="0" w:lastRow="0" w:firstColumn="0" w:lastColumn="0" w:oddVBand="0" w:evenVBand="0" w:oddHBand="1" w:evenHBand="0" w:firstRowFirstColumn="0" w:firstRowLastColumn="0" w:lastRowFirstColumn="0" w:lastRowLastColumn="0"/>
+              <w:rPr>
+                <w:b/>
+                <w:color w:val="FFFFFF" w:themeColor="background1"/>
+              </w:rPr>
+            </w:pPr>
+          </w:p>
+        </w:tc>
+        <w:tc>
+          <w:tcPr>
+            <w:tcW w:w="2236" w:type="dxa"/>
+          </w:tcPr>
+          <w:p>
+            <w:pPr>
+              <w:jc w:val="center"/>
+              <w:cnfStyle w:val="000000100000" w:firstRow="0" w:lastRow="0" w:firstColumn="0" w:lastColumn="0" w:oddVBand="0" w:evenVBand="0" w:oddHBand="1" w:evenHBand="0" w:firstRowFirstColumn="0" w:firstRowLastColumn="0" w:lastRowFirstColumn="0" w:lastRowLastColumn="0"/>
+              <w:rPr>
+                <w:b/>
+                <w:color w:val="FFFFFF" w:themeColor="background1"/>
+              </w:rPr>
+            </w:pPr>
+            <w:r>
+              <w:rPr>
+                <w:b/>
+                <w:color w:val="FFFFFF" w:themeColor="background1"/>
+              </w:rPr>
+              <w:t>Musique</w:t>
+            </w:r>
+          </w:p>
+        </w:tc>
+        <w:tc>
+          <w:tcPr>
+            <w:tcW w:w="2237" w:type="dxa"/>
+          </w:tcPr>
+          <w:p>
+            <w:pPr>
+              <w:jc w:val="center"/>
+              <w:cnfStyle w:val="000000100000" w:firstRow="0" w:lastRow="0" w:firstColumn="0" w:lastColumn="0" w:oddVBand="0" w:evenVBand="0" w:oddHBand="1" w:evenHBand="0" w:firstRowFirstColumn="0" w:firstRowLastColumn="0" w:lastRowFirstColumn="0" w:lastRowLastColumn="0"/>
+              <w:rPr>
+                <w:b/>
+                <w:color w:val="FFFFFF" w:themeColor="background1"/>
+              </w:rPr>
+            </w:pPr>
+            <w:r>
+              <w:rPr>
+                <w:b/>
+                <w:color w:val="FFFFFF" w:themeColor="background1"/>
+              </w:rPr>
+              <w:t>Réplique</w:t>
+            </w:r>
+          </w:p>
+        </w:tc>
+      </w:tr>
+      <w:tr>
+        <w:trPr>
+          <w:trHeight w:val="319"/>
+        </w:trPr>
+        <w:tc>
+          <w:tcPr>
+            <w:cnfStyle w:val="001000000000" w:firstRow="0" w:lastRow="0" w:firstColumn="1" w:lastColumn="0" w:oddVBand="0" w:evenVBand="0" w:oddHBand="0" w:evenHBand="0" w:firstRowFirstColumn="0" w:firstRowLastColumn="0" w:lastRowFirstColumn="0" w:lastRowLastColumn="0"/>
+            <w:tcW w:w="2236" w:type="dxa"/>
+            <w:vMerge/>
+            <w:vAlign w:val="center"/>
+          </w:tcPr>
+          <w:p>
+            <w:pPr>
+              <w:jc w:val="center"/>
+              <w:rPr>
+                <w:b w:val="0"/>
+              </w:rPr>
+            </w:pPr>
+          </w:p>
+        </w:tc>
+        <w:tc>
+          <w:tcPr>
+            <w:tcW w:w="2236" w:type="dxa"/>
+          </w:tcPr>
+          <w:p>
+            <w:pPr>
+              <w:cnfStyle w:val="000000000000" w:firstRow="0" w:lastRow="0" w:firstColumn="0" w:lastColumn="0" w:oddVBand="0" w:evenVBand="0" w:oddHBand="0" w:evenHBand="0" w:firstRowFirstColumn="0" w:firstRowLastColumn="0" w:lastRowFirstColumn="0" w:lastRowLastColumn="0"/>
+              <w:rPr>
+                <w:b/>
+                <w:color w:val="FFFFFF" w:themeColor="background1"/>
+              </w:rPr>
+            </w:pPr>
+            <w:r>
+              <w:rPr>
+                <w:b/>
+                <w:color w:val="FFFFFF" w:themeColor="background1"/>
+              </w:rPr>
+              <w:t>Musique</w:t>
+            </w:r>
+          </w:p>
+        </w:tc>
+        <w:tc>
+          <w:tcPr>
+            <w:tcW w:w="2236" w:type="dxa"/>
+          </w:tcPr>
+          <w:p>
+            <w:pPr>
+              <w:cnfStyle w:val="000000000000" w:firstRow="0" w:lastRow="0" w:firstColumn="0" w:lastColumn="0" w:oddVBand="0" w:evenVBand="0" w:oddHBand="0" w:evenHBand="0" w:firstRowFirstColumn="0" w:firstRowLastColumn="0" w:lastRowFirstColumn="0" w:lastRowLastColumn="0"/>
+              <w:rPr>
+                <w:b/>
+                <w:color w:val="FFFFFF" w:themeColor="background1"/>
+              </w:rPr>
+            </w:pPr>
+          </w:p>
+        </w:tc>
+        <w:tc>
+          <w:tcPr>
+            <w:tcW w:w="2237" w:type="dxa"/>
+          </w:tcPr>
+          <w:p>
+            <w:pPr>
+              <w:cnfStyle w:val="000000000000" w:firstRow="0" w:lastRow="0" w:firstColumn="0" w:lastColumn="0" w:oddVBand="0" w:evenVBand="0" w:oddHBand="0" w:evenHBand="0" w:firstRowFirstColumn="0" w:firstRowLastColumn="0" w:lastRowFirstColumn="0" w:lastRowLastColumn="0"/>
+              <w:rPr>
+                <w:b/>
+                <w:color w:val="FFFFFF" w:themeColor="background1"/>
+              </w:rPr>
+            </w:pPr>
+          </w:p>
+        </w:tc>
+      </w:tr>
+      <w:tr>
+        <w:trPr>
+          <w:cnfStyle w:val="000000100000" w:firstRow="0" w:lastRow="0" w:firstColumn="0" w:lastColumn="0" w:oddVBand="0" w:evenVBand="0" w:oddHBand="1" w:evenHBand="0" w:firstRowFirstColumn="0" w:firstRowLastColumn="0" w:lastRowFirstColumn="0" w:lastRowLastColumn="0"/>
+          <w:trHeight w:val="305"/>
+        </w:trPr>
+        <w:tc>
+          <w:tcPr>
+            <w:cnfStyle w:val="001000000000" w:firstRow="0" w:lastRow="0" w:firstColumn="1" w:lastColumn="0" w:oddVBand="0" w:evenVBand="0" w:oddHBand="0" w:evenHBand="0" w:firstRowFirstColumn="0" w:firstRowLastColumn="0" w:lastRowFirstColumn="0" w:lastRowLastColumn="0"/>
+            <w:tcW w:w="2236" w:type="dxa"/>
+            <w:vMerge/>
+          </w:tcPr>
+          <w:p>
+            <w:pPr>
+              <w:rPr>
+                <w:b w:val="0"/>
+              </w:rPr>
+            </w:pPr>
+          </w:p>
+        </w:tc>
+        <w:tc>
+          <w:tcPr>
+            <w:tcW w:w="2236" w:type="dxa"/>
+          </w:tcPr>
+          <w:p>
+            <w:pPr>
+              <w:cnfStyle w:val="000000100000" w:firstRow="0" w:lastRow="0" w:firstColumn="0" w:lastColumn="0" w:oddVBand="0" w:evenVBand="0" w:oddHBand="1" w:evenHBand="0" w:firstRowFirstColumn="0" w:firstRowLastColumn="0" w:lastRowFirstColumn="0" w:lastRowLastColumn="0"/>
+              <w:rPr>
+                <w:b/>
+                <w:color w:val="FFFFFF" w:themeColor="background1"/>
+              </w:rPr>
+            </w:pPr>
+            <w:r>
+              <w:rPr>
+                <w:b/>
+                <w:color w:val="FFFFFF" w:themeColor="background1"/>
+              </w:rPr>
+              <w:t>Réplique</w:t>
+            </w:r>
+          </w:p>
+        </w:tc>
+        <w:tc>
+          <w:tcPr>
+            <w:tcW w:w="2236" w:type="dxa"/>
+          </w:tcPr>
+          <w:p>
+            <w:pPr>
+              <w:cnfStyle w:val="000000100000" w:firstRow="0" w:lastRow="0" w:firstColumn="0" w:lastColumn="0" w:oddVBand="0" w:evenVBand="0" w:oddHBand="1" w:evenHBand="0" w:firstRowFirstColumn="0" w:firstRowLastColumn="0" w:lastRowFirstColumn="0" w:lastRowLastColumn="0"/>
+              <w:rPr>
+                <w:b/>
+                <w:color w:val="FFFFFF" w:themeColor="background1"/>
+              </w:rPr>
+            </w:pPr>
+          </w:p>
+        </w:tc>
+        <w:tc>
+          <w:tcPr>
+            <w:tcW w:w="2237" w:type="dxa"/>
+          </w:tcPr>
+          <w:p>
+            <w:pPr>
+              <w:cnfStyle w:val="000000100000" w:firstRow="0" w:lastRow="0" w:firstColumn="0" w:lastColumn="0" w:oddVBand="0" w:evenVBand="0" w:oddHBand="1" w:evenHBand="0" w:firstRowFirstColumn="0" w:firstRowLastColumn="0" w:lastRowFirstColumn="0" w:lastRowLastColumn="0"/>
+              <w:rPr>
+                <w:b/>
+                <w:color w:val="FFFFFF" w:themeColor="background1"/>
+              </w:rPr>
+            </w:pPr>
+          </w:p>
+        </w:tc>
+      </w:tr>
+    </w:tbl>
+    <w:p>
+      <w:pPr>
+        <w:rPr>
+          <w:b/>
+          <w:color w:val="FF0000"/>
+        </w:rPr>
+      </w:pPr>
+    </w:p>
     <w:p>
       <w:pPr>
         <w:rPr>
@@ -956,7 +1366,55 @@
             <w:rPr>
               <w:rFonts w:ascii="Cambria Math" w:eastAsiaTheme="minorEastAsia" w:hAnsi="Cambria Math"/>
             </w:rPr>
-            <m:t>:unedesmoyennesestdifférente</m:t>
+            <m:t>:une</m:t>
+          </m:r>
+          <m:r>
+            <w:rPr>
+              <w:rFonts w:ascii="Cambria Math" w:eastAsiaTheme="minorEastAsia" w:hAnsi="Cambria Math"/>
+            </w:rPr>
+            <m:t xml:space="preserve">  </m:t>
+          </m:r>
+          <m:r>
+            <w:rPr>
+              <w:rFonts w:ascii="Cambria Math" w:eastAsiaTheme="minorEastAsia" w:hAnsi="Cambria Math"/>
+            </w:rPr>
+            <m:t>des</m:t>
+          </m:r>
+          <m:r>
+            <w:rPr>
+              <w:rFonts w:ascii="Cambria Math" w:eastAsiaTheme="minorEastAsia" w:hAnsi="Cambria Math"/>
+            </w:rPr>
+            <m:t xml:space="preserve"> </m:t>
+          </m:r>
+          <m:r>
+            <w:rPr>
+              <w:rFonts w:ascii="Cambria Math" w:eastAsiaTheme="minorEastAsia" w:hAnsi="Cambria Math"/>
+            </w:rPr>
+            <m:t>moyennes</m:t>
+          </m:r>
+          <m:r>
+            <w:rPr>
+              <w:rFonts w:ascii="Cambria Math" w:eastAsiaTheme="minorEastAsia" w:hAnsi="Cambria Math"/>
+            </w:rPr>
+            <m:t xml:space="preserve"> </m:t>
+          </m:r>
+          <m:r>
+            <w:rPr>
+              <w:rFonts w:ascii="Cambria Math" w:eastAsiaTheme="minorEastAsia" w:hAnsi="Cambria Math"/>
+            </w:rPr>
+            <m:t>est</m:t>
+          </m:r>
+          <m:r>
+            <w:rPr>
+              <w:rFonts w:ascii="Cambria Math" w:eastAsiaTheme="minorEastAsia" w:hAnsi="Cambria Math"/>
+            </w:rPr>
+            <m:t xml:space="preserve"> </m:t>
+          </m:r>
+          <m:r>
+            <w:rPr>
+              <w:rFonts w:ascii="Cambria Math" w:eastAsiaTheme="minorEastAsia" w:hAnsi="Cambria Math"/>
+            </w:rPr>
+            <m:t>différente</m:t>
           </m:r>
         </m:oMath>
       </m:oMathPara>
@@ -1253,6 +1711,7 @@
     </w:p>
     <w:p>
       <w:r>
+        <w:lastRenderedPageBreak/>
         <w:t>H1.2 : Les gens qui pensent reconnaitre par la réplique, reconnaissent plus par la réplique</w:t>
       </w:r>
     </w:p>
@@ -3963,17 +4422,385 @@
     <w:p>
       <w:pPr>
         <w:rPr>
-          <w:b/>
-          <w:color w:val="FF0000"/>
-        </w:rPr>
-      </w:pPr>
-      <w:r>
-        <w:rPr>
-          <w:b/>
-          <w:color w:val="FF0000"/>
-        </w:rPr>
+          <w:rFonts w:eastAsiaTheme="minorEastAsia"/>
+        </w:rPr>
+      </w:pPr>
+    </w:p>
+    <w:p>
+      <w:pPr>
+        <w:rPr>
+          <w:rFonts w:eastAsiaTheme="minorEastAsia"/>
+        </w:rPr>
+      </w:pPr>
+    </w:p>
+    <w:p>
+      <w:pPr>
+        <w:rPr>
+          <w:rFonts w:eastAsiaTheme="minorEastAsia"/>
+        </w:rPr>
+      </w:pPr>
+    </w:p>
+    <w:p>
+      <w:pPr>
+        <w:rPr>
+          <w:b/>
+          <w:color w:val="FF0000"/>
+        </w:rPr>
+      </w:pPr>
+      <w:r>
+        <w:rPr>
+          <w:b/>
+          <w:color w:val="FF0000"/>
+        </w:rPr>
+        <w:lastRenderedPageBreak/>
         <w:t>Test Khi 2</w:t>
       </w:r>
+    </w:p>
+    <w:p>
+      <w:r>
+        <w:t xml:space="preserve">Pour </w:t>
+      </w:r>
+      <w:proofErr w:type="gramStart"/>
+      <w:r>
+        <w:t>tout les tests</w:t>
+      </w:r>
+      <w:proofErr w:type="gramEnd"/>
+      <w:r>
+        <w:t xml:space="preserve"> suivant nous avons la même hypothèse nulle à réfuter :</w:t>
+      </w:r>
+    </w:p>
+    <w:p>
+      <w:pPr>
+        <w:rPr>
+          <w:rFonts w:eastAsiaTheme="minorEastAsia"/>
+        </w:rPr>
+      </w:pPr>
+      <m:oMathPara>
+        <m:oMath>
+          <m:sSub>
+            <m:sSubPr>
+              <m:ctrlPr>
+                <w:rPr>
+                  <w:rFonts w:ascii="Cambria Math" w:hAnsi="Cambria Math"/>
+                  <w:i/>
+                </w:rPr>
+              </m:ctrlPr>
+            </m:sSubPr>
+            <m:e>
+              <m:r>
+                <w:rPr>
+                  <w:rFonts w:ascii="Cambria Math" w:hAnsi="Cambria Math"/>
+                </w:rPr>
+                <m:t>H</m:t>
+              </m:r>
+            </m:e>
+            <m:sub>
+              <m:r>
+                <w:rPr>
+                  <w:rFonts w:ascii="Cambria Math" w:hAnsi="Cambria Math"/>
+                </w:rPr>
+                <m:t>0</m:t>
+              </m:r>
+            </m:sub>
+          </m:sSub>
+          <m:r>
+            <w:rPr>
+              <w:rFonts w:ascii="Cambria Math" w:hAnsi="Cambria Math"/>
+            </w:rPr>
+            <m:t>:</m:t>
+          </m:r>
+          <m:sSub>
+            <m:sSubPr>
+              <m:ctrlPr>
+                <w:rPr>
+                  <w:rFonts w:ascii="Cambria Math" w:hAnsi="Cambria Math"/>
+                  <w:i/>
+                </w:rPr>
+              </m:ctrlPr>
+            </m:sSubPr>
+            <m:e>
+              <m:r>
+                <w:rPr>
+                  <w:rFonts w:ascii="Cambria Math" w:hAnsi="Cambria Math"/>
+                </w:rPr>
+                <m:t>p</m:t>
+              </m:r>
+            </m:e>
+            <m:sub>
+              <m:r>
+                <w:rPr>
+                  <w:rFonts w:ascii="Cambria Math" w:hAnsi="Cambria Math"/>
+                </w:rPr>
+                <m:t>accord</m:t>
+              </m:r>
+            </m:sub>
+          </m:sSub>
+          <m:r>
+            <w:rPr>
+              <w:rFonts w:ascii="Cambria Math" w:hAnsi="Cambria Math"/>
+            </w:rPr>
+            <m:t>=</m:t>
+          </m:r>
+          <m:sSub>
+            <m:sSubPr>
+              <m:ctrlPr>
+                <w:rPr>
+                  <w:rFonts w:ascii="Cambria Math" w:hAnsi="Cambria Math"/>
+                  <w:i/>
+                </w:rPr>
+              </m:ctrlPr>
+            </m:sSubPr>
+            <m:e>
+              <m:r>
+                <w:rPr>
+                  <w:rFonts w:ascii="Cambria Math" w:hAnsi="Cambria Math"/>
+                </w:rPr>
+                <m:t>p</m:t>
+              </m:r>
+            </m:e>
+            <m:sub>
+              <m:r>
+                <w:rPr>
+                  <w:rFonts w:ascii="Cambria Math" w:hAnsi="Cambria Math"/>
+                </w:rPr>
+                <m:t>moyenAccord</m:t>
+              </m:r>
+            </m:sub>
+          </m:sSub>
+          <m:r>
+            <w:rPr>
+              <w:rFonts w:ascii="Cambria Math" w:hAnsi="Cambria Math"/>
+            </w:rPr>
+            <m:t>=</m:t>
+          </m:r>
+          <m:sSub>
+            <m:sSubPr>
+              <m:ctrlPr>
+                <w:rPr>
+                  <w:rFonts w:ascii="Cambria Math" w:hAnsi="Cambria Math"/>
+                  <w:i/>
+                </w:rPr>
+              </m:ctrlPr>
+            </m:sSubPr>
+            <m:e>
+              <m:r>
+                <w:rPr>
+                  <w:rFonts w:ascii="Cambria Math" w:hAnsi="Cambria Math"/>
+                </w:rPr>
+                <m:t>p</m:t>
+              </m:r>
+            </m:e>
+            <m:sub>
+              <m:r>
+                <w:rPr>
+                  <w:rFonts w:ascii="Cambria Math" w:hAnsi="Cambria Math"/>
+                </w:rPr>
+                <m:t>neutre</m:t>
+              </m:r>
+            </m:sub>
+          </m:sSub>
+          <m:r>
+            <w:rPr>
+              <w:rFonts w:ascii="Cambria Math" w:hAnsi="Cambria Math"/>
+            </w:rPr>
+            <m:t>=</m:t>
+          </m:r>
+          <m:sSub>
+            <m:sSubPr>
+              <m:ctrlPr>
+                <w:rPr>
+                  <w:rFonts w:ascii="Cambria Math" w:hAnsi="Cambria Math"/>
+                  <w:i/>
+                </w:rPr>
+              </m:ctrlPr>
+            </m:sSubPr>
+            <m:e>
+              <m:r>
+                <w:rPr>
+                  <w:rFonts w:ascii="Cambria Math" w:hAnsi="Cambria Math"/>
+                </w:rPr>
+                <m:t>p</m:t>
+              </m:r>
+            </m:e>
+            <m:sub>
+              <m:r>
+                <w:rPr>
+                  <w:rFonts w:ascii="Cambria Math" w:hAnsi="Cambria Math"/>
+                </w:rPr>
+                <m:t>moyenPasAccord</m:t>
+              </m:r>
+            </m:sub>
+          </m:sSub>
+          <m:r>
+            <w:rPr>
+              <w:rFonts w:ascii="Cambria Math" w:hAnsi="Cambria Math"/>
+            </w:rPr>
+            <m:t>=</m:t>
+          </m:r>
+          <m:sSub>
+            <m:sSubPr>
+              <m:ctrlPr>
+                <w:rPr>
+                  <w:rFonts w:ascii="Cambria Math" w:hAnsi="Cambria Math"/>
+                  <w:i/>
+                </w:rPr>
+              </m:ctrlPr>
+            </m:sSubPr>
+            <m:e>
+              <m:r>
+                <w:rPr>
+                  <w:rFonts w:ascii="Cambria Math" w:hAnsi="Cambria Math"/>
+                </w:rPr>
+                <m:t>p</m:t>
+              </m:r>
+            </m:e>
+            <m:sub>
+              <m:r>
+                <w:rPr>
+                  <w:rFonts w:ascii="Cambria Math" w:hAnsi="Cambria Math"/>
+                </w:rPr>
+                <m:t>PasAccord</m:t>
+              </m:r>
+            </m:sub>
+          </m:sSub>
+        </m:oMath>
+      </m:oMathPara>
+    </w:p>
+    <w:p>
+      <w:pPr>
+        <w:rPr>
+          <w:rFonts w:eastAsiaTheme="minorEastAsia"/>
+        </w:rPr>
+      </w:pPr>
+      <m:oMathPara>
+        <m:oMath>
+          <m:sSub>
+            <m:sSubPr>
+              <m:ctrlPr>
+                <w:rPr>
+                  <w:rFonts w:ascii="Cambria Math" w:hAnsi="Cambria Math"/>
+                  <w:i/>
+                </w:rPr>
+              </m:ctrlPr>
+            </m:sSubPr>
+            <m:e>
+              <m:r>
+                <w:rPr>
+                  <w:rFonts w:ascii="Cambria Math" w:hAnsi="Cambria Math"/>
+                </w:rPr>
+                <m:t>H</m:t>
+              </m:r>
+            </m:e>
+            <m:sub>
+              <m:r>
+                <w:rPr>
+                  <w:rFonts w:ascii="Cambria Math" w:hAnsi="Cambria Math"/>
+                </w:rPr>
+                <m:t>1</m:t>
+              </m:r>
+            </m:sub>
+          </m:sSub>
+          <m:r>
+            <w:rPr>
+              <w:rFonts w:ascii="Cambria Math" w:hAnsi="Cambria Math"/>
+            </w:rPr>
+            <m:t>:Il</m:t>
+          </m:r>
+          <m:r>
+            <w:rPr>
+              <w:rFonts w:ascii="Cambria Math" w:hAnsi="Cambria Math"/>
+            </w:rPr>
+            <m:t xml:space="preserve"> </m:t>
+          </m:r>
+          <m:r>
+            <w:rPr>
+              <w:rFonts w:ascii="Cambria Math" w:hAnsi="Cambria Math"/>
+            </w:rPr>
+            <m:t>y</m:t>
+          </m:r>
+          <m:r>
+            <w:rPr>
+              <w:rFonts w:ascii="Cambria Math" w:hAnsi="Cambria Math"/>
+            </w:rPr>
+            <m:t xml:space="preserve"> </m:t>
+          </m:r>
+          <m:r>
+            <w:rPr>
+              <w:rFonts w:ascii="Cambria Math" w:hAnsi="Cambria Math"/>
+            </w:rPr>
+            <m:t>a</m:t>
+          </m:r>
+          <m:r>
+            <w:rPr>
+              <w:rFonts w:ascii="Cambria Math" w:hAnsi="Cambria Math"/>
+            </w:rPr>
+            <m:t xml:space="preserve"> </m:t>
+          </m:r>
+          <m:r>
+            <w:rPr>
+              <w:rFonts w:ascii="Cambria Math" w:hAnsi="Cambria Math"/>
+            </w:rPr>
+            <m:t>une</m:t>
+          </m:r>
+          <m:r>
+            <w:rPr>
+              <w:rFonts w:ascii="Cambria Math" w:hAnsi="Cambria Math"/>
+            </w:rPr>
+            <m:t xml:space="preserve"> </m:t>
+          </m:r>
+          <m:r>
+            <w:rPr>
+              <w:rFonts w:ascii="Cambria Math" w:hAnsi="Cambria Math"/>
+            </w:rPr>
+            <m:t>différence</m:t>
+          </m:r>
+          <m:r>
+            <w:rPr>
+              <w:rFonts w:ascii="Cambria Math" w:hAnsi="Cambria Math"/>
+            </w:rPr>
+            <m:t xml:space="preserve"> </m:t>
+          </m:r>
+          <m:r>
+            <w:rPr>
+              <w:rFonts w:ascii="Cambria Math" w:hAnsi="Cambria Math"/>
+            </w:rPr>
+            <m:t>de</m:t>
+          </m:r>
+          <m:r>
+            <w:rPr>
+              <w:rFonts w:ascii="Cambria Math" w:hAnsi="Cambria Math"/>
+            </w:rPr>
+            <m:t xml:space="preserve"> </m:t>
+          </m:r>
+          <m:r>
+            <w:rPr>
+              <w:rFonts w:ascii="Cambria Math" w:hAnsi="Cambria Math"/>
+            </w:rPr>
+            <m:t>proportion</m:t>
+          </m:r>
+        </m:oMath>
+      </m:oMathPara>
+    </w:p>
+    <w:p>
+      <w:pPr>
+        <w:rPr>
+          <w:rFonts w:eastAsiaTheme="minorEastAsia"/>
+        </w:rPr>
+      </w:pPr>
+      <w:r>
+        <w:rPr>
+          <w:rFonts w:eastAsiaTheme="minorEastAsia"/>
+        </w:rPr>
+        <w:t xml:space="preserve">A partir de ce test nous pouvons savoir s’il y a bien une différence de proportion, et laquelle est la plus probable. </w:t>
+      </w:r>
+      <w:r>
+        <w:rPr>
+          <w:rFonts w:eastAsiaTheme="minorEastAsia"/>
+        </w:rPr>
+        <w:t xml:space="preserve">Est-ce que une tendance se dégage ? </w:t>
+      </w:r>
+      <w:bookmarkStart w:id="0" w:name="_GoBack"/>
+      <w:bookmarkEnd w:id="0"/>
     </w:p>
     <w:p>
       <w:pPr>
@@ -5079,6 +5906,343 @@
       <w:color w:val="808080"/>
     </w:rPr>
   </w:style>
+  <w:style w:type="table" w:styleId="TableGrid">
+    <w:name w:val="Table Grid"/>
+    <w:basedOn w:val="TableNormal"/>
+    <w:uiPriority w:val="39"/>
+    <w:rsid w:val="00255837"/>
+    <w:pPr>
+      <w:spacing w:after="0" w:line="240" w:lineRule="auto"/>
+    </w:pPr>
+    <w:tblPr>
+      <w:tblBorders>
+        <w:top w:val="single" w:sz="4" w:space="0" w:color="auto"/>
+        <w:left w:val="single" w:sz="4" w:space="0" w:color="auto"/>
+        <w:bottom w:val="single" w:sz="4" w:space="0" w:color="auto"/>
+        <w:right w:val="single" w:sz="4" w:space="0" w:color="auto"/>
+        <w:insideH w:val="single" w:sz="4" w:space="0" w:color="auto"/>
+        <w:insideV w:val="single" w:sz="4" w:space="0" w:color="auto"/>
+      </w:tblBorders>
+    </w:tblPr>
+  </w:style>
+  <w:style w:type="table" w:styleId="GridTable5Dark">
+    <w:name w:val="Grid Table 5 Dark"/>
+    <w:basedOn w:val="TableNormal"/>
+    <w:uiPriority w:val="50"/>
+    <w:rsid w:val="00255837"/>
+    <w:pPr>
+      <w:spacing w:after="0" w:line="240" w:lineRule="auto"/>
+    </w:pPr>
+    <w:tblPr>
+      <w:tblStyleRowBandSize w:val="1"/>
+      <w:tblStyleColBandSize w:val="1"/>
+      <w:tblBorders>
+        <w:top w:val="single" w:sz="4" w:space="0" w:color="FFFFFF" w:themeColor="background1"/>
+        <w:left w:val="single" w:sz="4" w:space="0" w:color="FFFFFF" w:themeColor="background1"/>
+        <w:bottom w:val="single" w:sz="4" w:space="0" w:color="FFFFFF" w:themeColor="background1"/>
+        <w:right w:val="single" w:sz="4" w:space="0" w:color="FFFFFF" w:themeColor="background1"/>
+        <w:insideH w:val="single" w:sz="4" w:space="0" w:color="FFFFFF" w:themeColor="background1"/>
+        <w:insideV w:val="single" w:sz="4" w:space="0" w:color="FFFFFF" w:themeColor="background1"/>
+      </w:tblBorders>
+    </w:tblPr>
+    <w:tcPr>
+      <w:shd w:val="clear" w:color="auto" w:fill="CCCCCC" w:themeFill="text1" w:themeFillTint="33"/>
+    </w:tcPr>
+    <w:tblStylePr w:type="firstRow">
+      <w:rPr>
+        <w:b/>
+        <w:bCs/>
+        <w:color w:val="FFFFFF" w:themeColor="background1"/>
+      </w:rPr>
+      <w:tblPr/>
+      <w:tcPr>
+        <w:tcBorders>
+          <w:top w:val="single" w:sz="4" w:space="0" w:color="FFFFFF" w:themeColor="background1"/>
+          <w:left w:val="single" w:sz="4" w:space="0" w:color="FFFFFF" w:themeColor="background1"/>
+          <w:right w:val="single" w:sz="4" w:space="0" w:color="FFFFFF" w:themeColor="background1"/>
+          <w:insideH w:val="nil"/>
+          <w:insideV w:val="nil"/>
+        </w:tcBorders>
+        <w:shd w:val="clear" w:color="auto" w:fill="000000" w:themeFill="text1"/>
+      </w:tcPr>
+    </w:tblStylePr>
+    <w:tblStylePr w:type="lastRow">
+      <w:rPr>
+        <w:b/>
+        <w:bCs/>
+        <w:color w:val="FFFFFF" w:themeColor="background1"/>
+      </w:rPr>
+      <w:tblPr/>
+      <w:tcPr>
+        <w:tcBorders>
+          <w:left w:val="single" w:sz="4" w:space="0" w:color="FFFFFF" w:themeColor="background1"/>
+          <w:bottom w:val="single" w:sz="4" w:space="0" w:color="FFFFFF" w:themeColor="background1"/>
+          <w:right w:val="single" w:sz="4" w:space="0" w:color="FFFFFF" w:themeColor="background1"/>
+          <w:insideH w:val="nil"/>
+          <w:insideV w:val="nil"/>
+        </w:tcBorders>
+        <w:shd w:val="clear" w:color="auto" w:fill="000000" w:themeFill="text1"/>
+      </w:tcPr>
+    </w:tblStylePr>
+    <w:tblStylePr w:type="firstCol">
+      <w:rPr>
+        <w:b/>
+        <w:bCs/>
+        <w:color w:val="FFFFFF" w:themeColor="background1"/>
+      </w:rPr>
+      <w:tblPr/>
+      <w:tcPr>
+        <w:tcBorders>
+          <w:top w:val="single" w:sz="4" w:space="0" w:color="FFFFFF" w:themeColor="background1"/>
+          <w:left w:val="single" w:sz="4" w:space="0" w:color="FFFFFF" w:themeColor="background1"/>
+          <w:bottom w:val="single" w:sz="4" w:space="0" w:color="FFFFFF" w:themeColor="background1"/>
+          <w:insideV w:val="nil"/>
+        </w:tcBorders>
+        <w:shd w:val="clear" w:color="auto" w:fill="000000" w:themeFill="text1"/>
+      </w:tcPr>
+    </w:tblStylePr>
+    <w:tblStylePr w:type="lastCol">
+      <w:rPr>
+        <w:b/>
+        <w:bCs/>
+        <w:color w:val="FFFFFF" w:themeColor="background1"/>
+      </w:rPr>
+      <w:tblPr/>
+      <w:tcPr>
+        <w:tcBorders>
+          <w:top w:val="single" w:sz="4" w:space="0" w:color="FFFFFF" w:themeColor="background1"/>
+          <w:bottom w:val="single" w:sz="4" w:space="0" w:color="FFFFFF" w:themeColor="background1"/>
+          <w:right w:val="single" w:sz="4" w:space="0" w:color="FFFFFF" w:themeColor="background1"/>
+          <w:insideV w:val="nil"/>
+        </w:tcBorders>
+        <w:shd w:val="clear" w:color="auto" w:fill="000000" w:themeFill="text1"/>
+      </w:tcPr>
+    </w:tblStylePr>
+    <w:tblStylePr w:type="band1Vert">
+      <w:tblPr/>
+      <w:tcPr>
+        <w:shd w:val="clear" w:color="auto" w:fill="999999" w:themeFill="text1" w:themeFillTint="66"/>
+      </w:tcPr>
+    </w:tblStylePr>
+    <w:tblStylePr w:type="band1Horz">
+      <w:tblPr/>
+      <w:tcPr>
+        <w:shd w:val="clear" w:color="auto" w:fill="999999" w:themeFill="text1" w:themeFillTint="66"/>
+      </w:tcPr>
+    </w:tblStylePr>
+  </w:style>
+  <w:style w:type="table" w:styleId="GridTable5Dark-Accent2">
+    <w:name w:val="Grid Table 5 Dark Accent 2"/>
+    <w:basedOn w:val="TableNormal"/>
+    <w:uiPriority w:val="50"/>
+    <w:rsid w:val="00255837"/>
+    <w:pPr>
+      <w:spacing w:after="0" w:line="240" w:lineRule="auto"/>
+    </w:pPr>
+    <w:tblPr>
+      <w:tblStyleRowBandSize w:val="1"/>
+      <w:tblStyleColBandSize w:val="1"/>
+      <w:tblBorders>
+        <w:top w:val="single" w:sz="4" w:space="0" w:color="FFFFFF" w:themeColor="background1"/>
+        <w:left w:val="single" w:sz="4" w:space="0" w:color="FFFFFF" w:themeColor="background1"/>
+        <w:bottom w:val="single" w:sz="4" w:space="0" w:color="FFFFFF" w:themeColor="background1"/>
+        <w:right w:val="single" w:sz="4" w:space="0" w:color="FFFFFF" w:themeColor="background1"/>
+        <w:insideH w:val="single" w:sz="4" w:space="0" w:color="FFFFFF" w:themeColor="background1"/>
+        <w:insideV w:val="single" w:sz="4" w:space="0" w:color="FFFFFF" w:themeColor="background1"/>
+      </w:tblBorders>
+    </w:tblPr>
+    <w:tcPr>
+      <w:shd w:val="clear" w:color="auto" w:fill="FBE4D5" w:themeFill="accent2" w:themeFillTint="33"/>
+    </w:tcPr>
+    <w:tblStylePr w:type="firstRow">
+      <w:rPr>
+        <w:b/>
+        <w:bCs/>
+        <w:color w:val="FFFFFF" w:themeColor="background1"/>
+      </w:rPr>
+      <w:tblPr/>
+      <w:tcPr>
+        <w:tcBorders>
+          <w:top w:val="single" w:sz="4" w:space="0" w:color="FFFFFF" w:themeColor="background1"/>
+          <w:left w:val="single" w:sz="4" w:space="0" w:color="FFFFFF" w:themeColor="background1"/>
+          <w:right w:val="single" w:sz="4" w:space="0" w:color="FFFFFF" w:themeColor="background1"/>
+          <w:insideH w:val="nil"/>
+          <w:insideV w:val="nil"/>
+        </w:tcBorders>
+        <w:shd w:val="clear" w:color="auto" w:fill="ED7D31" w:themeFill="accent2"/>
+      </w:tcPr>
+    </w:tblStylePr>
+    <w:tblStylePr w:type="lastRow">
+      <w:rPr>
+        <w:b/>
+        <w:bCs/>
+        <w:color w:val="FFFFFF" w:themeColor="background1"/>
+      </w:rPr>
+      <w:tblPr/>
+      <w:tcPr>
+        <w:tcBorders>
+          <w:left w:val="single" w:sz="4" w:space="0" w:color="FFFFFF" w:themeColor="background1"/>
+          <w:bottom w:val="single" w:sz="4" w:space="0" w:color="FFFFFF" w:themeColor="background1"/>
+          <w:right w:val="single" w:sz="4" w:space="0" w:color="FFFFFF" w:themeColor="background1"/>
+          <w:insideH w:val="nil"/>
+          <w:insideV w:val="nil"/>
+        </w:tcBorders>
+        <w:shd w:val="clear" w:color="auto" w:fill="ED7D31" w:themeFill="accent2"/>
+      </w:tcPr>
+    </w:tblStylePr>
+    <w:tblStylePr w:type="firstCol">
+      <w:rPr>
+        <w:b/>
+        <w:bCs/>
+        <w:color w:val="FFFFFF" w:themeColor="background1"/>
+      </w:rPr>
+      <w:tblPr/>
+      <w:tcPr>
+        <w:tcBorders>
+          <w:top w:val="single" w:sz="4" w:space="0" w:color="FFFFFF" w:themeColor="background1"/>
+          <w:left w:val="single" w:sz="4" w:space="0" w:color="FFFFFF" w:themeColor="background1"/>
+          <w:bottom w:val="single" w:sz="4" w:space="0" w:color="FFFFFF" w:themeColor="background1"/>
+          <w:insideV w:val="nil"/>
+        </w:tcBorders>
+        <w:shd w:val="clear" w:color="auto" w:fill="ED7D31" w:themeFill="accent2"/>
+      </w:tcPr>
+    </w:tblStylePr>
+    <w:tblStylePr w:type="lastCol">
+      <w:rPr>
+        <w:b/>
+        <w:bCs/>
+        <w:color w:val="FFFFFF" w:themeColor="background1"/>
+      </w:rPr>
+      <w:tblPr/>
+      <w:tcPr>
+        <w:tcBorders>
+          <w:top w:val="single" w:sz="4" w:space="0" w:color="FFFFFF" w:themeColor="background1"/>
+          <w:bottom w:val="single" w:sz="4" w:space="0" w:color="FFFFFF" w:themeColor="background1"/>
+          <w:right w:val="single" w:sz="4" w:space="0" w:color="FFFFFF" w:themeColor="background1"/>
+          <w:insideV w:val="nil"/>
+        </w:tcBorders>
+        <w:shd w:val="clear" w:color="auto" w:fill="ED7D31" w:themeFill="accent2"/>
+      </w:tcPr>
+    </w:tblStylePr>
+    <w:tblStylePr w:type="band1Vert">
+      <w:tblPr/>
+      <w:tcPr>
+        <w:shd w:val="clear" w:color="auto" w:fill="F7CAAC" w:themeFill="accent2" w:themeFillTint="66"/>
+      </w:tcPr>
+    </w:tblStylePr>
+    <w:tblStylePr w:type="band1Horz">
+      <w:tblPr/>
+      <w:tcPr>
+        <w:shd w:val="clear" w:color="auto" w:fill="F7CAAC" w:themeFill="accent2" w:themeFillTint="66"/>
+      </w:tcPr>
+    </w:tblStylePr>
+  </w:style>
+  <w:style w:type="table" w:styleId="GridTable5Dark-Accent1">
+    <w:name w:val="Grid Table 5 Dark Accent 1"/>
+    <w:basedOn w:val="TableNormal"/>
+    <w:uiPriority w:val="50"/>
+    <w:rsid w:val="00255837"/>
+    <w:pPr>
+      <w:spacing w:after="0" w:line="240" w:lineRule="auto"/>
+    </w:pPr>
+    <w:tblPr>
+      <w:tblStyleRowBandSize w:val="1"/>
+      <w:tblStyleColBandSize w:val="1"/>
+      <w:tblBorders>
+        <w:top w:val="single" w:sz="4" w:space="0" w:color="FFFFFF" w:themeColor="background1"/>
+        <w:left w:val="single" w:sz="4" w:space="0" w:color="FFFFFF" w:themeColor="background1"/>
+        <w:bottom w:val="single" w:sz="4" w:space="0" w:color="FFFFFF" w:themeColor="background1"/>
+        <w:right w:val="single" w:sz="4" w:space="0" w:color="FFFFFF" w:themeColor="background1"/>
+        <w:insideH w:val="single" w:sz="4" w:space="0" w:color="FFFFFF" w:themeColor="background1"/>
+        <w:insideV w:val="single" w:sz="4" w:space="0" w:color="FFFFFF" w:themeColor="background1"/>
+      </w:tblBorders>
+    </w:tblPr>
+    <w:tcPr>
+      <w:shd w:val="clear" w:color="auto" w:fill="D9E2F3" w:themeFill="accent1" w:themeFillTint="33"/>
+    </w:tcPr>
+    <w:tblStylePr w:type="firstRow">
+      <w:rPr>
+        <w:b/>
+        <w:bCs/>
+        <w:color w:val="FFFFFF" w:themeColor="background1"/>
+      </w:rPr>
+      <w:tblPr/>
+      <w:tcPr>
+        <w:tcBorders>
+          <w:top w:val="single" w:sz="4" w:space="0" w:color="FFFFFF" w:themeColor="background1"/>
+          <w:left w:val="single" w:sz="4" w:space="0" w:color="FFFFFF" w:themeColor="background1"/>
+          <w:right w:val="single" w:sz="4" w:space="0" w:color="FFFFFF" w:themeColor="background1"/>
+          <w:insideH w:val="nil"/>
+          <w:insideV w:val="nil"/>
+        </w:tcBorders>
+        <w:shd w:val="clear" w:color="auto" w:fill="4472C4" w:themeFill="accent1"/>
+      </w:tcPr>
+    </w:tblStylePr>
+    <w:tblStylePr w:type="lastRow">
+      <w:rPr>
+        <w:b/>
+        <w:bCs/>
+        <w:color w:val="FFFFFF" w:themeColor="background1"/>
+      </w:rPr>
+      <w:tblPr/>
+      <w:tcPr>
+        <w:tcBorders>
+          <w:left w:val="single" w:sz="4" w:space="0" w:color="FFFFFF" w:themeColor="background1"/>
+          <w:bottom w:val="single" w:sz="4" w:space="0" w:color="FFFFFF" w:themeColor="background1"/>
+          <w:right w:val="single" w:sz="4" w:space="0" w:color="FFFFFF" w:themeColor="background1"/>
+          <w:insideH w:val="nil"/>
+          <w:insideV w:val="nil"/>
+        </w:tcBorders>
+        <w:shd w:val="clear" w:color="auto" w:fill="4472C4" w:themeFill="accent1"/>
+      </w:tcPr>
+    </w:tblStylePr>
+    <w:tblStylePr w:type="firstCol">
+      <w:rPr>
+        <w:b/>
+        <w:bCs/>
+        <w:color w:val="FFFFFF" w:themeColor="background1"/>
+      </w:rPr>
+      <w:tblPr/>
+      <w:tcPr>
+        <w:tcBorders>
+          <w:top w:val="single" w:sz="4" w:space="0" w:color="FFFFFF" w:themeColor="background1"/>
+          <w:left w:val="single" w:sz="4" w:space="0" w:color="FFFFFF" w:themeColor="background1"/>
+          <w:bottom w:val="single" w:sz="4" w:space="0" w:color="FFFFFF" w:themeColor="background1"/>
+          <w:insideV w:val="nil"/>
+        </w:tcBorders>
+        <w:shd w:val="clear" w:color="auto" w:fill="4472C4" w:themeFill="accent1"/>
+      </w:tcPr>
+    </w:tblStylePr>
+    <w:tblStylePr w:type="lastCol">
+      <w:rPr>
+        <w:b/>
+        <w:bCs/>
+        <w:color w:val="FFFFFF" w:themeColor="background1"/>
+      </w:rPr>
+      <w:tblPr/>
+      <w:tcPr>
+        <w:tcBorders>
+          <w:top w:val="single" w:sz="4" w:space="0" w:color="FFFFFF" w:themeColor="background1"/>
+          <w:bottom w:val="single" w:sz="4" w:space="0" w:color="FFFFFF" w:themeColor="background1"/>
+          <w:right w:val="single" w:sz="4" w:space="0" w:color="FFFFFF" w:themeColor="background1"/>
+          <w:insideV w:val="nil"/>
+        </w:tcBorders>
+        <w:shd w:val="clear" w:color="auto" w:fill="4472C4" w:themeFill="accent1"/>
+      </w:tcPr>
+    </w:tblStylePr>
+    <w:tblStylePr w:type="band1Vert">
+      <w:tblPr/>
+      <w:tcPr>
+        <w:shd w:val="clear" w:color="auto" w:fill="B4C6E7" w:themeFill="accent1" w:themeFillTint="66"/>
+      </w:tcPr>
+    </w:tblStylePr>
+    <w:tblStylePr w:type="band1Horz">
+      <w:tblPr/>
+      <w:tcPr>
+        <w:shd w:val="clear" w:color="auto" w:fill="B4C6E7" w:themeFill="accent1" w:themeFillTint="66"/>
+      </w:tcPr>
+    </w:tblStylePr>
+  </w:style>
 </w:styles>
 </file>
 

</xml_diff>

<commit_message>
A lot of hypothesis done
</commit_message>
<xml_diff>
--- a/CR-28-octobre.docx
+++ b/CR-28-octobre.docx
@@ -367,89 +367,69 @@
         </w:rPr>
         <w:t xml:space="preserve">Si </w:t>
       </w:r>
-      <w:proofErr w:type="gramStart"/>
       <w:r>
         <w:rPr>
           <w:rFonts w:eastAsiaTheme="minorEastAsia"/>
           <w:i/>
         </w:rPr>
-        <w:t xml:space="preserve">la </w:t>
+        <w:t>la</w:t>
       </w:r>
       <w:r>
         <w:rPr>
           <w:rFonts w:eastAsiaTheme="minorEastAsia"/>
           <w:i/>
         </w:rPr>
-        <w:t xml:space="preserve"> p</w:t>
-      </w:r>
-      <w:proofErr w:type="gramEnd"/>
+        <w:t xml:space="preserve"> p-value </w:t>
+      </w:r>
       <w:r>
         <w:rPr>
           <w:rFonts w:eastAsiaTheme="minorEastAsia"/>
           <w:i/>
         </w:rPr>
-        <w:t xml:space="preserve">-value </w:t>
+        <w:t>&lt;</w:t>
       </w:r>
       <w:r>
         <w:rPr>
           <w:rFonts w:eastAsiaTheme="minorEastAsia"/>
           <w:i/>
         </w:rPr>
-        <w:t>&lt;</w:t>
+        <w:t>0.05 (</w:t>
       </w:r>
       <w:r>
         <w:rPr>
           <w:rFonts w:eastAsiaTheme="minorEastAsia"/>
           <w:i/>
         </w:rPr>
-        <w:t>0.05 (</w:t>
+        <w:t>- de 5</w:t>
       </w:r>
       <w:r>
         <w:rPr>
           <w:rFonts w:eastAsiaTheme="minorEastAsia"/>
           <w:i/>
         </w:rPr>
-        <w:t>- de 5</w:t>
+        <w:t xml:space="preserve">% </w:t>
       </w:r>
       <w:r>
         <w:rPr>
           <w:rFonts w:eastAsiaTheme="minorEastAsia"/>
           <w:i/>
         </w:rPr>
-        <w:t xml:space="preserve">% </w:t>
+        <w:t>de chance que l’hypothèse nulle soit vraie</w:t>
       </w:r>
       <w:r>
         <w:rPr>
           <w:rFonts w:eastAsiaTheme="minorEastAsia"/>
           <w:i/>
         </w:rPr>
-        <w:t xml:space="preserve">de chance que l’hypothèse </w:t>
-      </w:r>
-      <w:bookmarkStart w:id="0" w:name="_GoBack"/>
-      <w:bookmarkEnd w:id="0"/>
+        <w:t>), alors on peut conclure qu’il y a bien une différence sur les moyennes. On conclut aussi sur le fait qu’il y en ai</w:t>
+      </w:r>
       <w:r>
         <w:rPr>
           <w:rFonts w:eastAsiaTheme="minorEastAsia"/>
           <w:i/>
         </w:rPr>
-        <w:t>nulle soit vraie</w:t>
-      </w:r>
-      <w:r>
-        <w:rPr>
-          <w:rFonts w:eastAsiaTheme="minorEastAsia"/>
-          <w:i/>
-        </w:rPr>
-        <w:t xml:space="preserve">), alors on peut conclure qu’il y a bien une différence sur les moyennes. On conclut aussi sur le fait qu’il y en </w:t>
-      </w:r>
-      <w:proofErr w:type="gramStart"/>
-      <w:r>
-        <w:rPr>
-          <w:rFonts w:eastAsiaTheme="minorEastAsia"/>
-          <w:i/>
-        </w:rPr>
-        <w:t>ai</w:t>
-      </w:r>
-      <w:proofErr w:type="gramEnd"/>
+        <w:t>t</w:t>
+      </w:r>
       <w:r>
         <w:rPr>
           <w:rFonts w:eastAsiaTheme="minorEastAsia"/>
@@ -1404,21 +1384,31 @@
         <w:rPr>
           <w:rFonts w:eastAsiaTheme="minorEastAsia"/>
         </w:rPr>
-        <w:t xml:space="preserve">Si l’une </w:t>
-      </w:r>
-      <w:proofErr w:type="gramStart"/>
-      <w:r>
-        <w:rPr>
-          <w:rFonts w:eastAsiaTheme="minorEastAsia"/>
-        </w:rPr>
-        <w:t>des moyenne</w:t>
-      </w:r>
-      <w:proofErr w:type="gramEnd"/>
-      <w:r>
-        <w:rPr>
-          <w:rFonts w:eastAsiaTheme="minorEastAsia"/>
-        </w:rPr>
-        <w:t xml:space="preserve"> est différente alors on fait les test de </w:t>
+        <w:t>Si l’une des moyenne</w:t>
+      </w:r>
+      <w:r>
+        <w:rPr>
+          <w:rFonts w:eastAsiaTheme="minorEastAsia"/>
+        </w:rPr>
+        <w:t>s</w:t>
+      </w:r>
+      <w:r>
+        <w:rPr>
+          <w:rFonts w:eastAsiaTheme="minorEastAsia"/>
+        </w:rPr>
+        <w:t xml:space="preserve"> est différente alors on fait les test</w:t>
+      </w:r>
+      <w:r>
+        <w:rPr>
+          <w:rFonts w:eastAsiaTheme="minorEastAsia"/>
+        </w:rPr>
+        <w:t xml:space="preserve">s </w:t>
+      </w:r>
+      <w:r>
+        <w:rPr>
+          <w:rFonts w:eastAsiaTheme="minorEastAsia"/>
+        </w:rPr>
+        <w:t xml:space="preserve">de </w:t>
       </w:r>
       <w:proofErr w:type="spellStart"/>
       <w:r>
@@ -1993,7 +1983,25 @@
         <w:t> </w:t>
       </w:r>
       <w:r>
-        <w:t>: Les femmes reconnaissent plus facilement un film à sa musique</w:t>
+        <w:t xml:space="preserve">: Les femmes </w:t>
+      </w:r>
+      <w:r>
+        <w:t>pens</w:t>
+      </w:r>
+      <w:r>
+        <w:t>ant</w:t>
+      </w:r>
+      <w:r>
+        <w:t xml:space="preserve"> reconnaître</w:t>
+      </w:r>
+      <w:r>
+        <w:t xml:space="preserve"> plus par la musique reconnaissent autant la musique que celle</w:t>
+      </w:r>
+      <w:r>
+        <w:t>s</w:t>
+      </w:r>
+      <w:r>
+        <w:t xml:space="preserve"> qui pensent reconnaître par la réplique</w:t>
       </w:r>
     </w:p>
     <w:p>
@@ -2061,7 +2069,19 @@
                 <w:rPr>
                   <w:rFonts w:ascii="Cambria Math" w:eastAsiaTheme="minorEastAsia" w:hAnsi="Cambria Math"/>
                 </w:rPr>
-                <m:t>femme-mus</m:t>
+                <m:t>femme-</m:t>
+              </m:r>
+              <m:r>
+                <w:rPr>
+                  <w:rFonts w:ascii="Cambria Math" w:eastAsiaTheme="minorEastAsia" w:hAnsi="Cambria Math"/>
+                </w:rPr>
+                <m:t>rec</m:t>
+              </m:r>
+              <m:r>
+                <w:rPr>
+                  <w:rFonts w:ascii="Cambria Math" w:eastAsiaTheme="minorEastAsia" w:hAnsi="Cambria Math"/>
+                </w:rPr>
+                <m:t>mus</m:t>
               </m:r>
             </m:sub>
           </m:sSub>
@@ -2096,7 +2116,13 @@
                 <w:rPr>
                   <w:rFonts w:ascii="Cambria Math" w:eastAsiaTheme="minorEastAsia" w:hAnsi="Cambria Math"/>
                 </w:rPr>
-                <m:t>femme-mus-reel</m:t>
+                <m:t>femme-</m:t>
+              </m:r>
+              <m:r>
+                <w:rPr>
+                  <w:rFonts w:ascii="Cambria Math" w:eastAsiaTheme="minorEastAsia" w:hAnsi="Cambria Math"/>
+                </w:rPr>
+                <m:t>recrep</m:t>
               </m:r>
             </m:sub>
           </m:sSub>
@@ -2168,7 +2194,19 @@
                 <w:rPr>
                   <w:rFonts w:ascii="Cambria Math" w:eastAsiaTheme="minorEastAsia" w:hAnsi="Cambria Math"/>
                 </w:rPr>
-                <m:t>femme-mus</m:t>
+                <m:t>femme-</m:t>
+              </m:r>
+              <m:r>
+                <w:rPr>
+                  <w:rFonts w:ascii="Cambria Math" w:eastAsiaTheme="minorEastAsia" w:hAnsi="Cambria Math"/>
+                </w:rPr>
+                <m:t>rec</m:t>
+              </m:r>
+              <m:r>
+                <w:rPr>
+                  <w:rFonts w:ascii="Cambria Math" w:eastAsiaTheme="minorEastAsia" w:hAnsi="Cambria Math"/>
+                </w:rPr>
+                <m:t>mus</m:t>
               </m:r>
             </m:sub>
           </m:sSub>
@@ -2211,7 +2249,13 @@
                 <w:rPr>
                   <w:rFonts w:ascii="Cambria Math" w:eastAsiaTheme="minorEastAsia" w:hAnsi="Cambria Math"/>
                 </w:rPr>
-                <m:t>femme-mus-reel</m:t>
+                <m:t>femme-</m:t>
+              </m:r>
+              <m:r>
+                <w:rPr>
+                  <w:rFonts w:ascii="Cambria Math" w:eastAsiaTheme="minorEastAsia" w:hAnsi="Cambria Math"/>
+                </w:rPr>
+                <m:t>recrep</m:t>
               </m:r>
             </m:sub>
           </m:sSub>
@@ -2219,18 +2263,32 @@
       </m:oMathPara>
     </w:p>
     <w:p>
-      <w:pPr>
-        <w:rPr>
-          <w:rFonts w:eastAsiaTheme="minorEastAsia"/>
-        </w:rPr>
-      </w:pPr>
-    </w:p>
-    <w:p>
-      <w:r>
-        <w:t>H2.2 </w:t>
-      </w:r>
-      <w:r>
-        <w:t>: Les Hommes reconnaissent plus facilement un film à sa musique</w:t>
+      <w:r>
+        <w:t>H3.2 </w:t>
+      </w:r>
+      <w:r>
+        <w:t xml:space="preserve">Les femmes pensant reconnaître plus par la </w:t>
+      </w:r>
+      <w:r>
+        <w:t>réplique</w:t>
+      </w:r>
+      <w:r>
+        <w:t xml:space="preserve"> reconnaissent autant la </w:t>
+      </w:r>
+      <w:r>
+        <w:t>réplique</w:t>
+      </w:r>
+      <w:r>
+        <w:t xml:space="preserve"> que celle</w:t>
+      </w:r>
+      <w:r>
+        <w:t>s</w:t>
+      </w:r>
+      <w:r>
+        <w:t xml:space="preserve"> qui pensent reconnaître par la </w:t>
+      </w:r>
+      <w:r>
+        <w:t>musique</w:t>
       </w:r>
     </w:p>
     <w:p>
@@ -2298,7 +2356,13 @@
                 <w:rPr>
                   <w:rFonts w:ascii="Cambria Math" w:hAnsi="Cambria Math"/>
                 </w:rPr>
-                <m:t>homme-mus</m:t>
+                <m:t>femme-</m:t>
+              </m:r>
+              <m:r>
+                <w:rPr>
+                  <w:rFonts w:ascii="Cambria Math" w:hAnsi="Cambria Math"/>
+                </w:rPr>
+                <m:t>recmus</m:t>
               </m:r>
             </m:sub>
           </m:sSub>
@@ -2333,7 +2397,19 @@
                 <w:rPr>
                   <w:rFonts w:ascii="Cambria Math" w:hAnsi="Cambria Math"/>
                 </w:rPr>
-                <m:t>homme-mus-reel</m:t>
+                <m:t>femme-</m:t>
+              </m:r>
+              <m:r>
+                <w:rPr>
+                  <w:rFonts w:ascii="Cambria Math" w:hAnsi="Cambria Math"/>
+                </w:rPr>
+                <m:t>rec</m:t>
+              </m:r>
+              <m:r>
+                <w:rPr>
+                  <w:rFonts w:ascii="Cambria Math" w:hAnsi="Cambria Math"/>
+                </w:rPr>
+                <m:t>rep</m:t>
               </m:r>
             </m:sub>
           </m:sSub>
@@ -2405,7 +2481,13 @@
                 <w:rPr>
                   <w:rFonts w:ascii="Cambria Math" w:hAnsi="Cambria Math"/>
                 </w:rPr>
-                <m:t>homme-mus</m:t>
+                <m:t>femme-</m:t>
+              </m:r>
+              <m:r>
+                <w:rPr>
+                  <w:rFonts w:ascii="Cambria Math" w:hAnsi="Cambria Math"/>
+                </w:rPr>
+                <m:t>recmus</m:t>
               </m:r>
             </m:sub>
           </m:sSub>
@@ -2448,7 +2530,19 @@
                 <w:rPr>
                   <w:rFonts w:ascii="Cambria Math" w:hAnsi="Cambria Math"/>
                 </w:rPr>
-                <m:t>homme-mus-reel</m:t>
+                <m:t>femme-</m:t>
+              </m:r>
+              <m:r>
+                <w:rPr>
+                  <w:rFonts w:ascii="Cambria Math" w:hAnsi="Cambria Math"/>
+                </w:rPr>
+                <m:t>rec</m:t>
+              </m:r>
+              <m:r>
+                <w:rPr>
+                  <w:rFonts w:ascii="Cambria Math" w:hAnsi="Cambria Math"/>
+                </w:rPr>
+                <m:t>rep</m:t>
               </m:r>
             </m:sub>
           </m:sSub>
@@ -2527,16 +2621,22 @@
         <w:t> :</w:t>
       </w:r>
       <w:r>
-        <w:t xml:space="preserve"> L</w:t>
-      </w:r>
-      <w:r>
-        <w:t xml:space="preserve">es hommes reconnaissent plus </w:t>
-      </w:r>
-      <w:r>
-        <w:t xml:space="preserve">un film </w:t>
-      </w:r>
-      <w:r>
-        <w:t>par ses répliques</w:t>
+        <w:t xml:space="preserve"> </w:t>
+      </w:r>
+      <w:r>
+        <w:t xml:space="preserve">Les </w:t>
+      </w:r>
+      <w:r>
+        <w:t>hommes</w:t>
+      </w:r>
+      <w:r>
+        <w:t xml:space="preserve"> pensant reconnaître plus par la musique reconnaissent autant la musique que </w:t>
+      </w:r>
+      <w:r>
+        <w:t>ceux</w:t>
+      </w:r>
+      <w:r>
+        <w:t xml:space="preserve"> qui pensent reconnaître par la réplique</w:t>
       </w:r>
     </w:p>
     <w:p>
@@ -2762,21 +2862,23 @@
       </m:oMathPara>
     </w:p>
     <w:p>
-      <w:pPr>
-        <w:rPr>
-          <w:rFonts w:eastAsiaTheme="minorEastAsia"/>
-        </w:rPr>
-      </w:pPr>
-    </w:p>
-    <w:p>
-      <w:r>
-        <w:t xml:space="preserve">H3.2 : Les </w:t>
-      </w:r>
-      <w:r>
-        <w:t>femmes</w:t>
-      </w:r>
-      <w:r>
-        <w:t xml:space="preserve"> reconnaissent plus un film par ses répliques</w:t>
+      <w:r>
+        <w:t xml:space="preserve">H2.2 : </w:t>
+      </w:r>
+      <w:r>
+        <w:t xml:space="preserve">Les </w:t>
+      </w:r>
+      <w:r>
+        <w:t>Hommes</w:t>
+      </w:r>
+      <w:r>
+        <w:t xml:space="preserve"> pensant reconnaître plus par la réplique reconnaissent autant la réplique que ce</w:t>
+      </w:r>
+      <w:r>
+        <w:t>ux</w:t>
+      </w:r>
+      <w:r>
+        <w:t xml:space="preserve"> qui pensent reconnaître par la musique</w:t>
       </w:r>
     </w:p>
     <w:p>
@@ -2844,7 +2946,7 @@
                 <w:rPr>
                   <w:rFonts w:ascii="Cambria Math" w:hAnsi="Cambria Math"/>
                 </w:rPr>
-                <m:t>femme-rep</m:t>
+                <m:t>homme-mus</m:t>
               </m:r>
             </m:sub>
           </m:sSub>
@@ -2879,7 +2981,7 @@
                 <w:rPr>
                   <w:rFonts w:ascii="Cambria Math" w:hAnsi="Cambria Math"/>
                 </w:rPr>
-                <m:t>femme-rep-reel</m:t>
+                <m:t>homme-mus-reel</m:t>
               </m:r>
             </m:sub>
           </m:sSub>
@@ -2951,7 +3053,7 @@
                 <w:rPr>
                   <w:rFonts w:ascii="Cambria Math" w:hAnsi="Cambria Math"/>
                 </w:rPr>
-                <m:t>femme-rep</m:t>
+                <m:t>homme-mus</m:t>
               </m:r>
             </m:sub>
           </m:sSub>
@@ -2994,13 +3096,27 @@
                 <w:rPr>
                   <w:rFonts w:ascii="Cambria Math" w:hAnsi="Cambria Math"/>
                 </w:rPr>
-                <m:t>femme-rep-reel</m:t>
+                <m:t>homme-mus-reel</m:t>
               </m:r>
             </m:sub>
           </m:sSub>
         </m:oMath>
       </m:oMathPara>
     </w:p>
+    <w:p>
+      <w:pPr>
+        <w:rPr>
+          <w:rFonts w:eastAsiaTheme="minorEastAsia"/>
+        </w:rPr>
+      </w:pPr>
+    </w:p>
+    <w:p>
+      <w:pPr>
+        <w:rPr>
+          <w:rFonts w:eastAsiaTheme="minorEastAsia"/>
+        </w:rPr>
+      </w:pPr>
+    </w:p>
     <w:p/>
     <w:p>
       <w:pPr>
@@ -3014,6 +3130,7 @@
           <w:b/>
           <w:color w:val="FF0000"/>
         </w:rPr>
+        <w:lastRenderedPageBreak/>
         <w:t xml:space="preserve">Test </w:t>
       </w:r>
       <w:proofErr w:type="spellStart"/>
@@ -3110,7 +3227,10 @@
         <w:t xml:space="preserve"> </w:t>
       </w:r>
       <w:r>
-        <w:t>plus que les autres nationalités.</w:t>
+        <w:t xml:space="preserve">autant </w:t>
+      </w:r>
+      <w:r>
+        <w:t>que les autres nationalités.</w:t>
       </w:r>
     </w:p>
     <w:p>
@@ -3749,19 +3869,15 @@
         <w:t>L</w:t>
       </w:r>
       <w:r>
-        <w:t xml:space="preserve">es personnes n’ayant pas vu un des films reconnaissent toutefois soit </w:t>
-      </w:r>
-      <w:r>
-        <w:t>s</w:t>
-      </w:r>
-      <w:r>
-        <w:t xml:space="preserve">a réplique soit </w:t>
-      </w:r>
-      <w:r>
-        <w:t>s</w:t>
-      </w:r>
-      <w:r>
-        <w:t xml:space="preserve">a musique. </w:t>
+        <w:t xml:space="preserve">es personnes n’ayant pas vu </w:t>
+      </w:r>
+      <w:r>
+        <w:t>le film reconnaissent aussi bien que celle qui l’ont vu</w:t>
+      </w:r>
+      <w:bookmarkStart w:id="0" w:name="_GoBack"/>
+      <w:bookmarkEnd w:id="0"/>
+      <w:r>
+        <w:t xml:space="preserve">. </w:t>
       </w:r>
     </w:p>
     <w:p>
@@ -4282,7 +4398,6 @@
           <w:b/>
           <w:color w:val="FF0000"/>
         </w:rPr>
-        <w:lastRenderedPageBreak/>
         <w:t>Test Khi 2</w:t>
       </w:r>
     </w:p>

</xml_diff>